<commit_message>
update lesson 1 & 2
</commit_message>
<xml_diff>
--- a/ShinyWorkshopNotes.docx
+++ b/ShinyWorkshopNotes.docx
@@ -12,7 +12,13 @@
         <w:rPr>
           <w:b/>
         </w:rPr>
-        <w:t>Shiny Workshop, Cacapon March 2017</w:t>
+        <w:t xml:space="preserve">Shiny Workshop, </w:t>
+      </w:r>
+      <w:r>
+        <w:rPr>
+          <w:b/>
+        </w:rPr>
+        <w:t>VT lab may 2019</w:t>
       </w:r>
     </w:p>
     <w:p/>
@@ -38,7 +44,13 @@
         </w:numPr>
       </w:pPr>
       <w:r>
-        <w:t>Shiny translate R to HTML, CSS to build interactive applications</w:t>
+        <w:t>Shiny translate R to HTML, CSS</w:t>
+      </w:r>
+      <w:r>
+        <w:t>, JavaScript</w:t>
+      </w:r>
+      <w:r>
+        <w:t xml:space="preserve"> to build interactive applications</w:t>
       </w:r>
     </w:p>
     <w:p>
@@ -104,7 +116,13 @@
         </w:numPr>
       </w:pPr>
       <w:r>
-        <w:t xml:space="preserve">Troubleshooting key, frequently deploy apps to test </w:t>
+        <w:t>Troubleshooting key, frequently</w:t>
+      </w:r>
+      <w:r>
+        <w:t xml:space="preserve"> run/</w:t>
+      </w:r>
+      <w:r>
+        <w:t xml:space="preserve">deploy apps to test </w:t>
       </w:r>
     </w:p>
     <w:p>
@@ -128,18 +146,6 @@
         </w:numPr>
       </w:pPr>
       <w:r>
-        <w:t>Not going through super basins, additional resources in folder with code</w:t>
-      </w:r>
-    </w:p>
-    <w:p>
-      <w:pPr>
-        <w:pStyle w:val="ListParagraph"/>
-        <w:numPr>
-          <w:ilvl w:val="0"/>
-          <w:numId w:val="1"/>
-        </w:numPr>
-      </w:pPr>
-      <w:r>
         <w:t xml:space="preserve">How we use at DEQ: </w:t>
       </w:r>
     </w:p>
@@ -173,7 +179,19 @@
         </w:numPr>
       </w:pPr>
       <w:r>
-        <w:t>Front end for tools- BCG app, Benthic TMDL stressor analysis, Physical habitat calculations</w:t>
+        <w:t>Front end for tools- BCG app</w:t>
+      </w:r>
+      <w:r>
+        <w:t>s</w:t>
+      </w:r>
+      <w:r>
+        <w:t>, Benthic TMDL stressor analysis</w:t>
+      </w:r>
+      <w:r>
+        <w:t>, water permit background metals, water quality assessments rivers&amp; lakes</w:t>
+      </w:r>
+      <w:r>
+        <w:t>, station creation tools</w:t>
       </w:r>
     </w:p>
     <w:p>
@@ -387,6 +405,10 @@
     </w:p>
     <w:p/>
     <w:p/>
+    <w:p>
+      <w:bookmarkStart w:id="0" w:name="_GoBack"/>
+      <w:bookmarkEnd w:id="0"/>
+    </w:p>
     <w:p>
       <w:pPr>
         <w:rPr>
@@ -464,16 +486,7 @@
         </w:numPr>
       </w:pPr>
       <w:r>
-        <w:t>levels(cdfdata$</w:t>
-      </w:r>
-      <w:r>
-        <w:t>Indicator</w:t>
-      </w:r>
-      <w:r>
-        <w:t>)</w:t>
-      </w:r>
-      <w:r>
-        <w:t xml:space="preserve"> all radiobutton options are there but not matching data</w:t>
+        <w:t>levels(cdfdata$Indicator) all radiobutton options are there but not matching data</w:t>
       </w:r>
     </w:p>
     <w:p>
@@ -644,7 +657,13 @@
         </w:numPr>
       </w:pPr>
       <w:r>
-        <w:t>demonstrate if(is.null()) trick to avoid error messages</w:t>
+        <w:t xml:space="preserve">demonstrate </w:t>
+      </w:r>
+      <w:r>
+        <w:t>req()</w:t>
+      </w:r>
+      <w:r>
+        <w:t xml:space="preserve"> trick to avoid error messages</w:t>
       </w:r>
     </w:p>
     <w:p>
@@ -664,6 +683,7 @@
     <w:p/>
     <w:p/>
     <w:p/>
+    <w:p/>
     <w:p>
       <w:pPr>
         <w:rPr>
@@ -674,7 +694,6 @@
         <w:rPr>
           <w:b/>
         </w:rPr>
-        <w:lastRenderedPageBreak/>
         <w:t>3_leafletMapApp</w:t>
       </w:r>
     </w:p>
@@ -957,10 +976,7 @@
         </w:numPr>
       </w:pPr>
       <w:r>
-        <w:t>how to call in geospatial data</w:t>
-      </w:r>
-      <w:r>
-        <w:t>, file locations, DEPLOYMENT ISSUES/LINUX</w:t>
+        <w:t>how to call in geospatial data, file locations, DEPLOYMENT ISSUES/LINUX</w:t>
       </w:r>
     </w:p>
     <w:p>
@@ -1101,6 +1117,7 @@
         </w:numPr>
       </w:pPr>
       <w:r>
+        <w:lastRenderedPageBreak/>
         <w:t>only works when point data is available to app, prob data must be turned on bc it is marker_click</w:t>
       </w:r>
     </w:p>
@@ -1128,7 +1145,6 @@
         </w:numPr>
       </w:pPr>
       <w:r>
-        <w:lastRenderedPageBreak/>
         <w:t>change the verbatimTextOutput to stationID to test if subset is working</w:t>
       </w:r>
     </w:p>
@@ -1402,10 +1418,7 @@
         <w:t>Practice deploying app</w:t>
       </w:r>
     </w:p>
-    <w:p>
-      <w:bookmarkStart w:id="0" w:name="_GoBack"/>
-      <w:bookmarkEnd w:id="0"/>
-    </w:p>
+    <w:p/>
     <w:sectPr>
       <w:pgSz w:w="12240" w:h="15840"/>
       <w:pgMar w:top="1440" w:right="1440" w:bottom="1440" w:left="1440" w:header="720" w:footer="720" w:gutter="0"/>

</xml_diff>